<commit_message>
Added to Paper 01 planning
</commit_message>
<xml_diff>
--- a/Assignments/POLS6310_2019_Spring_Paper01_Planning_v00.docx
+++ b/Assignments/POLS6310_2019_Spring_Paper01_Planning_v00.docx
@@ -109,6 +109,62 @@
         <w:contextualSpacing w:val="0"/>
       </w:pPr>
       <w:r>
+        <w:t>Policy Design</w:t>
+      </w:r>
+    </w:p>
+    <w:p>
+      <w:pPr>
+        <w:pStyle w:val="ListParagraph"/>
+        <w:numPr>
+          <w:ilvl w:val="3"/>
+          <w:numId w:val="1"/>
+        </w:numPr>
+        <w:spacing w:after="120"/>
+        <w:contextualSpacing w:val="0"/>
+      </w:pPr>
+      <w:r>
+        <w:t>Established set-aside of 2.5% of extramural research and development budgets in excess of $100 million for SBIR grants for small businesses.</w:t>
+      </w:r>
+    </w:p>
+    <w:p>
+      <w:pPr>
+        <w:pStyle w:val="ListParagraph"/>
+        <w:numPr>
+          <w:ilvl w:val="3"/>
+          <w:numId w:val="1"/>
+        </w:numPr>
+        <w:spacing w:after="120"/>
+        <w:contextualSpacing w:val="0"/>
+      </w:pPr>
+      <w:r>
+        <w:t>Established set-aside of 0.3% of extramural research and development budgets in excess of $1 billion for STTR grants for small businesses.</w:t>
+      </w:r>
+    </w:p>
+    <w:p>
+      <w:pPr>
+        <w:pStyle w:val="ListParagraph"/>
+        <w:numPr>
+          <w:ilvl w:val="2"/>
+          <w:numId w:val="1"/>
+        </w:numPr>
+        <w:spacing w:after="120"/>
+        <w:contextualSpacing w:val="0"/>
+      </w:pPr>
+      <w:r>
+        <w:t>Legislative Predecessors</w:t>
+      </w:r>
+    </w:p>
+    <w:p>
+      <w:pPr>
+        <w:pStyle w:val="ListParagraph"/>
+        <w:numPr>
+          <w:ilvl w:val="3"/>
+          <w:numId w:val="1"/>
+        </w:numPr>
+        <w:spacing w:after="120"/>
+        <w:contextualSpacing w:val="0"/>
+      </w:pPr>
+      <w:r>
         <w:t>S.881 - Small Business In</w:t>
       </w:r>
       <w:r>
@@ -122,14 +178,17 @@
       <w:pPr>
         <w:pStyle w:val="ListParagraph"/>
         <w:numPr>
-          <w:ilvl w:val="2"/>
-          <w:numId w:val="1"/>
-        </w:numPr>
-        <w:spacing w:after="120"/>
-        <w:contextualSpacing w:val="0"/>
-      </w:pPr>
-      <w:r>
-        <w:t xml:space="preserve">H.R.4326 - Small Business Innovation Development Act of 1982 - 97th Congress (1981-1982) </w:t>
+          <w:ilvl w:val="3"/>
+          <w:numId w:val="1"/>
+        </w:numPr>
+        <w:spacing w:after="120"/>
+        <w:contextualSpacing w:val="0"/>
+      </w:pPr>
+      <w:r>
+        <w:t>H.R.4326 - Small Business Innovation Development Act of 1</w:t>
+      </w:r>
+      <w:r>
+        <w:t>982 - 97th Congress (1981-1982)</w:t>
       </w:r>
     </w:p>
     <w:p>
@@ -219,12 +278,7 @@
         <w:contextualSpacing w:val="0"/>
       </w:pPr>
       <w:r>
-        <w:t>Small businesses are an under-utilized resource that can generate the technological innovation needed to staunch economic stagnation and maintain the global competitiveness of the United States.</w:t>
-      </w:r>
-      <w:bookmarkStart w:id="0" w:name="_GoBack"/>
-      <w:bookmarkEnd w:id="0"/>
-      <w:r>
-        <w:t xml:space="preserve"> </w:t>
+        <w:t xml:space="preserve">Small businesses are an under-utilized resource that can generate the technological innovation needed to staunch economic stagnation and maintain the global competitiveness of the United States. </w:t>
       </w:r>
     </w:p>
     <w:p>
@@ -272,6 +326,7 @@
         <w:contextualSpacing w:val="0"/>
       </w:pPr>
       <w:r>
+        <w:lastRenderedPageBreak/>
         <w:t>Technology transfer is slow and requires significant effort and resources (i.e., e</w:t>
       </w:r>
       <w:r>
@@ -320,7 +375,6 @@
         <w:contextualSpacing w:val="0"/>
       </w:pPr>
       <w:r>
-        <w:lastRenderedPageBreak/>
         <w:t>Donald J. Trump Administration</w:t>
       </w:r>
     </w:p>
@@ -661,6 +715,7 @@
         <w:contextualSpacing w:val="0"/>
       </w:pPr>
       <w:r>
+        <w:lastRenderedPageBreak/>
         <w:t xml:space="preserve">There have been no significant modifications to the policy design since its original enactment. </w:t>
       </w:r>
       <w:r>
@@ -695,7 +750,52 @@
         <w:contextualSpacing w:val="0"/>
       </w:pPr>
       <w:r>
-        <w:t>H.R.447 - SBIR Enhancement Act of 2011 - 112th Congress (2011-2012)</w:t>
+        <w:t>H.R.448</w:t>
+      </w:r>
+      <w:r>
+        <w:t xml:space="preserve"> - SBIR Enhancement Act of 2011 - 112th Congress (2011-2012)</w:t>
+      </w:r>
+    </w:p>
+    <w:p>
+      <w:pPr>
+        <w:pStyle w:val="ListParagraph"/>
+        <w:numPr>
+          <w:ilvl w:val="3"/>
+          <w:numId w:val="1"/>
+        </w:numPr>
+        <w:spacing w:after="120"/>
+        <w:contextualSpacing w:val="0"/>
+      </w:pPr>
+      <w:r>
+        <w:t>Increase minimum set-aside for SBIR from 2.5% to 5% of extramural research and development budgets in excess of $100 million</w:t>
+      </w:r>
+    </w:p>
+    <w:p>
+      <w:pPr>
+        <w:pStyle w:val="ListParagraph"/>
+        <w:numPr>
+          <w:ilvl w:val="3"/>
+          <w:numId w:val="1"/>
+        </w:numPr>
+        <w:spacing w:after="120"/>
+        <w:contextualSpacing w:val="0"/>
+      </w:pPr>
+      <w:r>
+        <w:t>Increase minimum set-aside from 0.3% to 0.6% of extramural research and development budgets in excess of $1 billion.</w:t>
+      </w:r>
+    </w:p>
+    <w:p>
+      <w:pPr>
+        <w:pStyle w:val="ListParagraph"/>
+        <w:numPr>
+          <w:ilvl w:val="3"/>
+          <w:numId w:val="1"/>
+        </w:numPr>
+        <w:spacing w:after="120"/>
+        <w:contextualSpacing w:val="0"/>
+      </w:pPr>
+      <w:r>
+        <w:t>Increases maximum award amounts from $100,000 to $200,000 for Phase 1 grants and from $750,000 to $1.5 million for Phase 2 grants.</w:t>
       </w:r>
     </w:p>
     <w:p>
@@ -716,14 +816,83 @@
       <w:pPr>
         <w:pStyle w:val="ListParagraph"/>
         <w:numPr>
-          <w:ilvl w:val="2"/>
-          <w:numId w:val="1"/>
-        </w:numPr>
-        <w:spacing w:after="120"/>
-        <w:contextualSpacing w:val="0"/>
-      </w:pPr>
-      <w:r>
-        <w:lastRenderedPageBreak/>
+          <w:ilvl w:val="3"/>
+          <w:numId w:val="1"/>
+        </w:numPr>
+        <w:spacing w:after="120"/>
+        <w:contextualSpacing w:val="0"/>
+      </w:pPr>
+      <w:r>
+        <w:t>Increases award levels.</w:t>
+      </w:r>
+    </w:p>
+    <w:p>
+      <w:pPr>
+        <w:pStyle w:val="ListParagraph"/>
+        <w:numPr>
+          <w:ilvl w:val="3"/>
+          <w:numId w:val="1"/>
+        </w:numPr>
+        <w:spacing w:after="120"/>
+        <w:contextualSpacing w:val="0"/>
+      </w:pPr>
+      <w:r>
+        <w:t>Provides authority for agencies to award sequential Phase 2 grants.</w:t>
+      </w:r>
+    </w:p>
+    <w:p>
+      <w:pPr>
+        <w:pStyle w:val="ListParagraph"/>
+        <w:numPr>
+          <w:ilvl w:val="3"/>
+          <w:numId w:val="1"/>
+        </w:numPr>
+        <w:spacing w:after="120"/>
+        <w:contextualSpacing w:val="0"/>
+      </w:pPr>
+      <w:r>
+        <w:t>Provides authority for agencies to award Phase 2 grants to applicants that have not been awarded Phase 1 grants.</w:t>
+      </w:r>
+    </w:p>
+    <w:p>
+      <w:pPr>
+        <w:pStyle w:val="ListParagraph"/>
+        <w:numPr>
+          <w:ilvl w:val="3"/>
+          <w:numId w:val="1"/>
+        </w:numPr>
+        <w:spacing w:after="120"/>
+        <w:contextualSpacing w:val="0"/>
+      </w:pPr>
+      <w:r>
+        <w:t>Requires agencies to issue solicitations at least twice per year.</w:t>
+      </w:r>
+    </w:p>
+    <w:p>
+      <w:pPr>
+        <w:pStyle w:val="ListParagraph"/>
+        <w:numPr>
+          <w:ilvl w:val="3"/>
+          <w:numId w:val="1"/>
+        </w:numPr>
+        <w:spacing w:after="120"/>
+        <w:contextualSpacing w:val="0"/>
+      </w:pPr>
+      <w:r>
+        <w:t xml:space="preserve">Establishes reporting requirements. </w:t>
+      </w:r>
+    </w:p>
+    <w:p>
+      <w:pPr>
+        <w:pStyle w:val="ListParagraph"/>
+        <w:numPr>
+          <w:ilvl w:val="2"/>
+          <w:numId w:val="1"/>
+        </w:numPr>
+        <w:spacing w:after="120"/>
+        <w:contextualSpacing w:val="0"/>
+      </w:pPr>
+      <w:r>
         <w:t>H.R.4213 -  Amend the SBIR program to increase award amounts - 110th Congress (2007-2008)</w:t>
       </w:r>
     </w:p>
@@ -731,6 +900,34 @@
       <w:pPr>
         <w:pStyle w:val="ListParagraph"/>
         <w:numPr>
+          <w:ilvl w:val="3"/>
+          <w:numId w:val="1"/>
+        </w:numPr>
+        <w:spacing w:after="120"/>
+        <w:contextualSpacing w:val="0"/>
+      </w:pPr>
+      <w:r>
+        <w:t>Allows agencies to increase award amounts.</w:t>
+      </w:r>
+    </w:p>
+    <w:p>
+      <w:pPr>
+        <w:pStyle w:val="ListParagraph"/>
+        <w:numPr>
+          <w:ilvl w:val="3"/>
+          <w:numId w:val="1"/>
+        </w:numPr>
+        <w:spacing w:after="120"/>
+        <w:contextualSpacing w:val="0"/>
+      </w:pPr>
+      <w:r>
+        <w:t>Requires agencies to adjust award amounts every five years to reflect economic adjustments and programmatic considerations.</w:t>
+      </w:r>
+    </w:p>
+    <w:p>
+      <w:pPr>
+        <w:pStyle w:val="ListParagraph"/>
+        <w:numPr>
           <w:ilvl w:val="2"/>
           <w:numId w:val="1"/>
         </w:numPr>
@@ -739,6 +936,34 @@
       </w:pPr>
       <w:r>
         <w:t>H.R.4684 - Amend the SBIR program to increase award amounts - 109th Congress (2005-2006)</w:t>
+      </w:r>
+    </w:p>
+    <w:p>
+      <w:pPr>
+        <w:pStyle w:val="ListParagraph"/>
+        <w:numPr>
+          <w:ilvl w:val="3"/>
+          <w:numId w:val="1"/>
+        </w:numPr>
+        <w:spacing w:after="120"/>
+        <w:contextualSpacing w:val="0"/>
+      </w:pPr>
+      <w:r>
+        <w:t>Allows agencies to increase award amounts.</w:t>
+      </w:r>
+    </w:p>
+    <w:p>
+      <w:pPr>
+        <w:pStyle w:val="ListParagraph"/>
+        <w:numPr>
+          <w:ilvl w:val="3"/>
+          <w:numId w:val="1"/>
+        </w:numPr>
+        <w:spacing w:after="120"/>
+        <w:contextualSpacing w:val="0"/>
+      </w:pPr>
+      <w:r>
+        <w:t>Requires agencies to adjust award amounts every five years to reflect economic adjustments and programmatic considerations.</w:t>
       </w:r>
     </w:p>
     <w:p>
@@ -786,6 +1011,20 @@
         <w:contextualSpacing w:val="0"/>
       </w:pPr>
       <w:r>
+        <w:t>There were more than 50 co-sponsors for the bill in the Senate by the time of the first hearings.</w:t>
+      </w:r>
+    </w:p>
+    <w:p>
+      <w:pPr>
+        <w:pStyle w:val="ListParagraph"/>
+        <w:numPr>
+          <w:ilvl w:val="2"/>
+          <w:numId w:val="2"/>
+        </w:numPr>
+        <w:spacing w:after="120"/>
+        <w:contextualSpacing w:val="0"/>
+      </w:pPr>
+      <w:r>
         <w:t>In the end there were 84 co-sponsors for the bill in the Senate.</w:t>
       </w:r>
     </w:p>
@@ -851,6 +1090,7 @@
         <w:contextualSpacing w:val="0"/>
       </w:pPr>
       <w:r>
+        <w:lastRenderedPageBreak/>
         <w:t>Senator Edward “Ted”</w:t>
       </w:r>
       <w:r>
@@ -872,6 +1112,48 @@
       </w:pPr>
       <w:r>
         <w:t>Opponents</w:t>
+      </w:r>
+    </w:p>
+    <w:p>
+      <w:pPr>
+        <w:pStyle w:val="ListParagraph"/>
+        <w:numPr>
+          <w:ilvl w:val="2"/>
+          <w:numId w:val="2"/>
+        </w:numPr>
+        <w:spacing w:after="120"/>
+        <w:contextualSpacing w:val="0"/>
+      </w:pPr>
+      <w:r>
+        <w:t>Primarily tenured and tenure-track faculty and research faculty and research universities.</w:t>
+      </w:r>
+    </w:p>
+    <w:p>
+      <w:pPr>
+        <w:pStyle w:val="ListParagraph"/>
+        <w:numPr>
+          <w:ilvl w:val="2"/>
+          <w:numId w:val="2"/>
+        </w:numPr>
+        <w:spacing w:after="120"/>
+        <w:contextualSpacing w:val="0"/>
+      </w:pPr>
+      <w:r>
+        <w:t>Senior leaders and researchers at research laboratories that must compete for federal funding.</w:t>
+      </w:r>
+    </w:p>
+    <w:p>
+      <w:pPr>
+        <w:pStyle w:val="ListParagraph"/>
+        <w:numPr>
+          <w:ilvl w:val="2"/>
+          <w:numId w:val="2"/>
+        </w:numPr>
+        <w:spacing w:after="120"/>
+        <w:contextualSpacing w:val="0"/>
+      </w:pPr>
+      <w:r>
+        <w:t xml:space="preserve">Primary opposition was because they believed it reduced funding opportunities for their researchers and took away from basic research. </w:t>
       </w:r>
     </w:p>
     <w:p/>
@@ -932,6 +1214,20 @@
         <w:contextualSpacing w:val="0"/>
       </w:pPr>
       <w:r>
+        <w:t>Proponents</w:t>
+      </w:r>
+    </w:p>
+    <w:p>
+      <w:pPr>
+        <w:pStyle w:val="ListParagraph"/>
+        <w:numPr>
+          <w:ilvl w:val="2"/>
+          <w:numId w:val="3"/>
+        </w:numPr>
+        <w:spacing w:after="120"/>
+        <w:contextualSpacing w:val="0"/>
+      </w:pPr>
+      <w:r>
         <w:t>Thematic in nature.</w:t>
       </w:r>
     </w:p>
@@ -939,6 +1235,36 @@
       <w:pPr>
         <w:pStyle w:val="ListParagraph"/>
         <w:numPr>
+          <w:ilvl w:val="2"/>
+          <w:numId w:val="3"/>
+        </w:numPr>
+        <w:spacing w:after="120"/>
+        <w:contextualSpacing w:val="0"/>
+      </w:pPr>
+      <w:r>
+        <w:t>Issue discussed in context of economic stagnation and loss of global competitiveness if current trends persist.</w:t>
+      </w:r>
+    </w:p>
+    <w:p>
+      <w:pPr>
+        <w:pStyle w:val="ListParagraph"/>
+        <w:numPr>
+          <w:ilvl w:val="0"/>
+          <w:numId w:val="3"/>
+        </w:numPr>
+        <w:spacing w:after="120"/>
+        <w:contextualSpacing w:val="0"/>
+      </w:pPr>
+      <w:r>
+        <w:t>Policy category:</w:t>
+      </w:r>
+      <w:bookmarkStart w:id="0" w:name="_GoBack"/>
+      <w:bookmarkEnd w:id="0"/>
+    </w:p>
+    <w:p>
+      <w:pPr>
+        <w:pStyle w:val="ListParagraph"/>
+        <w:numPr>
           <w:ilvl w:val="1"/>
           <w:numId w:val="3"/>
         </w:numPr>
@@ -946,7 +1272,21 @@
         <w:contextualSpacing w:val="0"/>
       </w:pPr>
       <w:r>
-        <w:t>Issue discussed in context of economic stagnation and loss of global competitiveness if current trends persist.</w:t>
+        <w:t>Redistributive</w:t>
+      </w:r>
+    </w:p>
+    <w:p>
+      <w:pPr>
+        <w:pStyle w:val="ListParagraph"/>
+        <w:numPr>
+          <w:ilvl w:val="1"/>
+          <w:numId w:val="3"/>
+        </w:numPr>
+        <w:spacing w:after="120"/>
+        <w:contextualSpacing w:val="0"/>
+      </w:pPr>
+      <w:r>
+        <w:t>Regulatory</w:t>
       </w:r>
     </w:p>
     <w:p>
@@ -960,7 +1300,7 @@
         <w:contextualSpacing w:val="0"/>
       </w:pPr>
       <w:r>
-        <w:t>Policy category:</w:t>
+        <w:t>Morality tale:</w:t>
       </w:r>
     </w:p>
     <w:p>
@@ -974,7 +1314,35 @@
         <w:contextualSpacing w:val="0"/>
       </w:pPr>
       <w:r>
-        <w:t>Redistributive</w:t>
+        <w:t>Proponents</w:t>
+      </w:r>
+    </w:p>
+    <w:p>
+      <w:pPr>
+        <w:pStyle w:val="ListParagraph"/>
+        <w:numPr>
+          <w:ilvl w:val="2"/>
+          <w:numId w:val="3"/>
+        </w:numPr>
+        <w:spacing w:after="120"/>
+        <w:contextualSpacing w:val="0"/>
+      </w:pPr>
+      <w:r>
+        <w:t>Mob at the Gate</w:t>
+      </w:r>
+    </w:p>
+    <w:p>
+      <w:pPr>
+        <w:pStyle w:val="ListParagraph"/>
+        <w:numPr>
+          <w:ilvl w:val="2"/>
+          <w:numId w:val="3"/>
+        </w:numPr>
+        <w:spacing w:after="120"/>
+        <w:contextualSpacing w:val="0"/>
+      </w:pPr>
+      <w:r>
+        <w:t>Rot at the Top</w:t>
       </w:r>
     </w:p>
     <w:p>
@@ -988,7 +1356,35 @@
         <w:contextualSpacing w:val="0"/>
       </w:pPr>
       <w:r>
-        <w:t>Regulatory</w:t>
+        <w:t>Opponents</w:t>
+      </w:r>
+    </w:p>
+    <w:p>
+      <w:pPr>
+        <w:pStyle w:val="ListParagraph"/>
+        <w:numPr>
+          <w:ilvl w:val="2"/>
+          <w:numId w:val="3"/>
+        </w:numPr>
+        <w:spacing w:after="120"/>
+        <w:contextualSpacing w:val="0"/>
+      </w:pPr>
+      <w:r>
+        <w:t>Benevolent Community</w:t>
+      </w:r>
+    </w:p>
+    <w:p>
+      <w:pPr>
+        <w:pStyle w:val="ListParagraph"/>
+        <w:numPr>
+          <w:ilvl w:val="2"/>
+          <w:numId w:val="3"/>
+        </w:numPr>
+        <w:spacing w:after="120"/>
+        <w:contextualSpacing w:val="0"/>
+      </w:pPr>
+      <w:r>
+        <w:t>Triumphant Individual</w:t>
       </w:r>
     </w:p>
     <w:p>
@@ -1002,7 +1398,7 @@
         <w:contextualSpacing w:val="0"/>
       </w:pPr>
       <w:r>
-        <w:t>Morality tale:</w:t>
+        <w:t>Context:</w:t>
       </w:r>
     </w:p>
     <w:p>
@@ -1030,21 +1426,21 @@
         <w:contextualSpacing w:val="0"/>
       </w:pPr>
       <w:r>
-        <w:t>Mob at the Gate</w:t>
-      </w:r>
-    </w:p>
-    <w:p>
-      <w:pPr>
-        <w:pStyle w:val="ListParagraph"/>
-        <w:numPr>
-          <w:ilvl w:val="2"/>
-          <w:numId w:val="3"/>
-        </w:numPr>
-        <w:spacing w:after="120"/>
-        <w:contextualSpacing w:val="0"/>
-      </w:pPr>
-      <w:r>
-        <w:t>Rot at the Top</w:t>
+        <w:t>Economic stagnation of the late 1970s</w:t>
+      </w:r>
+    </w:p>
+    <w:p>
+      <w:pPr>
+        <w:pStyle w:val="ListParagraph"/>
+        <w:numPr>
+          <w:ilvl w:val="2"/>
+          <w:numId w:val="3"/>
+        </w:numPr>
+        <w:spacing w:after="120"/>
+        <w:contextualSpacing w:val="0"/>
+      </w:pPr>
+      <w:r>
+        <w:t>Loss of global competitiveness</w:t>
       </w:r>
     </w:p>
     <w:p>
@@ -1072,21 +1468,8 @@
         <w:contextualSpacing w:val="0"/>
       </w:pPr>
       <w:r>
-        <w:t>Benevolent Community</w:t>
-      </w:r>
-    </w:p>
-    <w:p>
-      <w:pPr>
-        <w:pStyle w:val="ListParagraph"/>
-        <w:numPr>
-          <w:ilvl w:val="2"/>
-          <w:numId w:val="3"/>
-        </w:numPr>
-        <w:spacing w:after="120"/>
-        <w:contextualSpacing w:val="0"/>
-      </w:pPr>
-      <w:r>
-        <w:t>Triumphant Individual</w:t>
+        <w:lastRenderedPageBreak/>
+        <w:t>Did not seem to establish a social context for their argument.</w:t>
       </w:r>
     </w:p>
     <w:p>
@@ -1100,7 +1483,7 @@
         <w:contextualSpacing w:val="0"/>
       </w:pPr>
       <w:r>
-        <w:t>Context:</w:t>
+        <w:t>Numbers:</w:t>
       </w:r>
     </w:p>
     <w:p>
@@ -1114,7 +1497,13 @@
         <w:contextualSpacing w:val="0"/>
       </w:pPr>
       <w:r>
-        <w:t>Economic stagnation of the late 1970s</w:t>
+        <w:t>The facts seemed to fit the frame</w:t>
+      </w:r>
+      <w:r>
+        <w:t xml:space="preserve"> of proponents</w:t>
+      </w:r>
+      <w:r>
+        <w:t>.</w:t>
       </w:r>
     </w:p>
     <w:p>
@@ -1128,8 +1517,10 @@
         <w:contextualSpacing w:val="0"/>
       </w:pPr>
       <w:r>
-        <w:lastRenderedPageBreak/>
-        <w:t>Loss of global competitiveness</w:t>
+        <w:t>Neither side seemed to discuss numbers</w:t>
+      </w:r>
+      <w:r>
+        <w:t xml:space="preserve"> in a social context to provide meaning and enhance comprehension.</w:t>
       </w:r>
     </w:p>
     <w:p>
@@ -1143,7 +1534,7 @@
         <w:contextualSpacing w:val="0"/>
       </w:pPr>
       <w:r>
-        <w:t>Numbers:</w:t>
+        <w:t>Messengers:</w:t>
       </w:r>
     </w:p>
     <w:p>
@@ -1157,42 +1548,14 @@
         <w:contextualSpacing w:val="0"/>
       </w:pPr>
       <w:r>
-        <w:t>The facts seemed to fit the frame.</w:t>
-      </w:r>
-    </w:p>
-    <w:p>
-      <w:pPr>
-        <w:pStyle w:val="ListParagraph"/>
-        <w:numPr>
-          <w:ilvl w:val="1"/>
-          <w:numId w:val="3"/>
-        </w:numPr>
-        <w:spacing w:after="120"/>
-        <w:contextualSpacing w:val="0"/>
-      </w:pPr>
-      <w:r>
-        <w:t>Numbers were not discussed in a social context to provide meaning and enhance comprehension.</w:t>
-      </w:r>
-    </w:p>
-    <w:p>
-      <w:pPr>
-        <w:pStyle w:val="ListParagraph"/>
-        <w:numPr>
-          <w:ilvl w:val="0"/>
-          <w:numId w:val="3"/>
-        </w:numPr>
-        <w:spacing w:after="120"/>
-        <w:contextualSpacing w:val="0"/>
-      </w:pPr>
-      <w:r>
-        <w:t>Messengers:</w:t>
-      </w:r>
-    </w:p>
-    <w:p>
-      <w:pPr>
-        <w:pStyle w:val="ListParagraph"/>
-        <w:numPr>
-          <w:ilvl w:val="1"/>
+        <w:t>Proponents</w:t>
+      </w:r>
+    </w:p>
+    <w:p>
+      <w:pPr>
+        <w:pStyle w:val="ListParagraph"/>
+        <w:numPr>
+          <w:ilvl w:val="2"/>
           <w:numId w:val="3"/>
         </w:numPr>
         <w:spacing w:after="120"/>
@@ -1212,7 +1575,7 @@
       <w:pPr>
         <w:pStyle w:val="ListParagraph"/>
         <w:numPr>
-          <w:ilvl w:val="1"/>
+          <w:ilvl w:val="2"/>
           <w:numId w:val="3"/>
         </w:numPr>
         <w:spacing w:after="120"/>
@@ -1402,7 +1765,7 @@
         <w:noProof/>
         <w:sz w:val="18"/>
       </w:rPr>
-      <w:t>2</w:t>
+      <w:t>4</w:t>
     </w:r>
     <w:r>
       <w:rPr>
@@ -1444,7 +1807,7 @@
         <w:noProof/>
         <w:sz w:val="18"/>
       </w:rPr>
-      <w:t>4</w:t>
+      <w:t>5</w:t>
     </w:r>
     <w:r>
       <w:rPr>
@@ -1978,7 +2341,6 @@
   <w:style w:type="character" w:default="1" w:styleId="DefaultParagraphFont">
     <w:name w:val="Default Paragraph Font"/>
     <w:uiPriority w:val="1"/>
-    <w:semiHidden/>
     <w:unhideWhenUsed/>
   </w:style>
   <w:style w:type="table" w:default="1" w:styleId="TableNormal">
@@ -2217,7 +2579,6 @@
   <w:style w:type="character" w:default="1" w:styleId="DefaultParagraphFont">
     <w:name w:val="Default Paragraph Font"/>
     <w:uiPriority w:val="1"/>
-    <w:semiHidden/>
     <w:unhideWhenUsed/>
   </w:style>
   <w:style w:type="table" w:default="1" w:styleId="TableNormal">

</xml_diff>

<commit_message>
Printed document for class
</commit_message>
<xml_diff>
--- a/Assignments/POLS6310_2019_Spring_Paper01_Planning_v00.docx
+++ b/Assignments/POLS6310_2019_Spring_Paper01_Planning_v00.docx
@@ -6,6 +6,8 @@
       <w:pPr>
         <w:spacing w:after="120"/>
       </w:pPr>
+      <w:bookmarkStart w:id="0" w:name="_GoBack"/>
+      <w:bookmarkEnd w:id="0"/>
       <w:r>
         <w:t>To: File</w:t>
       </w:r>
@@ -1258,8 +1260,6 @@
       <w:r>
         <w:t>Policy category:</w:t>
       </w:r>
-      <w:bookmarkStart w:id="0" w:name="_GoBack"/>
-      <w:bookmarkEnd w:id="0"/>
     </w:p>
     <w:p>
       <w:pPr>
@@ -1765,7 +1765,7 @@
         <w:noProof/>
         <w:sz w:val="18"/>
       </w:rPr>
-      <w:t>4</w:t>
+      <w:t>2</w:t>
     </w:r>
     <w:r>
       <w:rPr>
@@ -2341,6 +2341,7 @@
   <w:style w:type="character" w:default="1" w:styleId="DefaultParagraphFont">
     <w:name w:val="Default Paragraph Font"/>
     <w:uiPriority w:val="1"/>
+    <w:semiHidden/>
     <w:unhideWhenUsed/>
   </w:style>
   <w:style w:type="table" w:default="1" w:styleId="TableNormal">
@@ -2416,6 +2417,33 @@
     <w:link w:val="Footer"/>
     <w:uiPriority w:val="99"/>
     <w:rsid w:val="00386A68"/>
+  </w:style>
+  <w:style w:type="paragraph" w:styleId="BalloonText">
+    <w:name w:val="Balloon Text"/>
+    <w:basedOn w:val="Normal"/>
+    <w:link w:val="BalloonTextChar"/>
+    <w:uiPriority w:val="99"/>
+    <w:semiHidden/>
+    <w:unhideWhenUsed/>
+    <w:rsid w:val="001803D4"/>
+    <w:rPr>
+      <w:rFonts w:ascii="Tahoma" w:hAnsi="Tahoma" w:cs="Tahoma"/>
+      <w:sz w:val="16"/>
+      <w:szCs w:val="16"/>
+    </w:rPr>
+  </w:style>
+  <w:style w:type="character" w:customStyle="1" w:styleId="BalloonTextChar">
+    <w:name w:val="Balloon Text Char"/>
+    <w:basedOn w:val="DefaultParagraphFont"/>
+    <w:link w:val="BalloonText"/>
+    <w:uiPriority w:val="99"/>
+    <w:semiHidden/>
+    <w:rsid w:val="001803D4"/>
+    <w:rPr>
+      <w:rFonts w:ascii="Tahoma" w:hAnsi="Tahoma" w:cs="Tahoma"/>
+      <w:sz w:val="16"/>
+      <w:szCs w:val="16"/>
+    </w:rPr>
   </w:style>
 </w:styles>
 </file>
@@ -2579,6 +2607,7 @@
   <w:style w:type="character" w:default="1" w:styleId="DefaultParagraphFont">
     <w:name w:val="Default Paragraph Font"/>
     <w:uiPriority w:val="1"/>
+    <w:semiHidden/>
     <w:unhideWhenUsed/>
   </w:style>
   <w:style w:type="table" w:default="1" w:styleId="TableNormal">
@@ -2654,6 +2683,33 @@
     <w:link w:val="Footer"/>
     <w:uiPriority w:val="99"/>
     <w:rsid w:val="00386A68"/>
+  </w:style>
+  <w:style w:type="paragraph" w:styleId="BalloonText">
+    <w:name w:val="Balloon Text"/>
+    <w:basedOn w:val="Normal"/>
+    <w:link w:val="BalloonTextChar"/>
+    <w:uiPriority w:val="99"/>
+    <w:semiHidden/>
+    <w:unhideWhenUsed/>
+    <w:rsid w:val="001803D4"/>
+    <w:rPr>
+      <w:rFonts w:ascii="Tahoma" w:hAnsi="Tahoma" w:cs="Tahoma"/>
+      <w:sz w:val="16"/>
+      <w:szCs w:val="16"/>
+    </w:rPr>
+  </w:style>
+  <w:style w:type="character" w:customStyle="1" w:styleId="BalloonTextChar">
+    <w:name w:val="Balloon Text Char"/>
+    <w:basedOn w:val="DefaultParagraphFont"/>
+    <w:link w:val="BalloonText"/>
+    <w:uiPriority w:val="99"/>
+    <w:semiHidden/>
+    <w:rsid w:val="001803D4"/>
+    <w:rPr>
+      <w:rFonts w:ascii="Tahoma" w:hAnsi="Tahoma" w:cs="Tahoma"/>
+      <w:sz w:val="16"/>
+      <w:szCs w:val="16"/>
+    </w:rPr>
   </w:style>
 </w:styles>
 </file>

</xml_diff>

<commit_message>
Notes on lecture on Feb. 25, 2019
</commit_message>
<xml_diff>
--- a/Assignments/POLS6310_2019_Spring_Paper01_Planning_v00.docx
+++ b/Assignments/POLS6310_2019_Spring_Paper01_Planning_v00.docx
@@ -6,8 +6,6 @@
       <w:pPr>
         <w:spacing w:after="120"/>
       </w:pPr>
-      <w:bookmarkStart w:id="0" w:name="_GoBack"/>
-      <w:bookmarkEnd w:id="0"/>
       <w:r>
         <w:t>To: File</w:t>
       </w:r>
@@ -1155,10 +1153,58 @@
         <w:contextualSpacing w:val="0"/>
       </w:pPr>
       <w:r>
+        <w:t>Executives and researchers at large research hospitals and medical colleges.</w:t>
+      </w:r>
+    </w:p>
+    <w:p>
+      <w:pPr>
+        <w:pStyle w:val="ListParagraph"/>
+        <w:numPr>
+          <w:ilvl w:val="2"/>
+          <w:numId w:val="2"/>
+        </w:numPr>
+        <w:spacing w:after="120"/>
+        <w:contextualSpacing w:val="0"/>
+      </w:pPr>
+      <w:r>
+        <w:t xml:space="preserve">Leadership </w:t>
+      </w:r>
+      <w:r>
+        <w:t>of the Association of American Medical Colleges.</w:t>
+      </w:r>
+    </w:p>
+    <w:p>
+      <w:pPr>
+        <w:pStyle w:val="ListParagraph"/>
+        <w:numPr>
+          <w:ilvl w:val="2"/>
+          <w:numId w:val="2"/>
+        </w:numPr>
+        <w:spacing w:after="120"/>
+        <w:contextualSpacing w:val="0"/>
+      </w:pPr>
+      <w:r>
         <w:t xml:space="preserve">Primary opposition was because they believed it reduced funding opportunities for their researchers and took away from basic research. </w:t>
       </w:r>
     </w:p>
-    <w:p/>
+    <w:p>
+      <w:pPr>
+        <w:pStyle w:val="ListParagraph"/>
+        <w:numPr>
+          <w:ilvl w:val="2"/>
+          <w:numId w:val="2"/>
+        </w:numPr>
+        <w:spacing w:after="120"/>
+        <w:contextualSpacing w:val="0"/>
+      </w:pPr>
+      <w:r>
+        <w:t>Also opposed the method of distribution</w:t>
+      </w:r>
+    </w:p>
+    <w:p>
+      <w:bookmarkStart w:id="0" w:name="_GoBack"/>
+      <w:bookmarkEnd w:id="0"/>
+    </w:p>
     <w:p>
       <w:r>
         <w:rPr>
@@ -1426,6 +1472,7 @@
         <w:contextualSpacing w:val="0"/>
       </w:pPr>
       <w:r>
+        <w:lastRenderedPageBreak/>
         <w:t>Economic stagnation of the late 1970s</w:t>
       </w:r>
     </w:p>
@@ -1468,7 +1515,6 @@
         <w:contextualSpacing w:val="0"/>
       </w:pPr>
       <w:r>
-        <w:lastRenderedPageBreak/>
         <w:t>Did not seem to establish a social context for their argument.</w:t>
       </w:r>
     </w:p>
@@ -1765,7 +1811,7 @@
         <w:noProof/>
         <w:sz w:val="18"/>
       </w:rPr>
-      <w:t>2</w:t>
+      <w:t>4</w:t>
     </w:r>
     <w:r>
       <w:rPr>

</xml_diff>

<commit_message>
Updated planning notes for Paper 01
</commit_message>
<xml_diff>
--- a/Assignments/POLS6310_2019_Spring_Paper01_Planning_v00.docx
+++ b/Assignments/POLS6310_2019_Spring_Paper01_Planning_v00.docx
@@ -109,36 +109,59 @@
         <w:contextualSpacing w:val="0"/>
       </w:pPr>
       <w:r>
-        <w:t>Policy Design</w:t>
-      </w:r>
-    </w:p>
-    <w:p>
-      <w:pPr>
-        <w:pStyle w:val="ListParagraph"/>
-        <w:numPr>
-          <w:ilvl w:val="3"/>
-          <w:numId w:val="1"/>
-        </w:numPr>
-        <w:spacing w:after="120"/>
-        <w:contextualSpacing w:val="0"/>
-      </w:pPr>
-      <w:r>
-        <w:t>Established set-aside of 2.5% of extramural research and development budgets in excess of $100 million for SBIR grants for small businesses.</w:t>
-      </w:r>
-    </w:p>
-    <w:p>
-      <w:pPr>
-        <w:pStyle w:val="ListParagraph"/>
-        <w:numPr>
-          <w:ilvl w:val="3"/>
-          <w:numId w:val="1"/>
-        </w:numPr>
-        <w:spacing w:after="120"/>
-        <w:contextualSpacing w:val="0"/>
-      </w:pPr>
-      <w:r>
-        <w:t>Established set-aside of 0.3% of extramural research and development budgets in excess of $1 billion for STTR grants for small businesses.</w:t>
-      </w:r>
+        <w:t>Current p</w:t>
+      </w:r>
+      <w:r>
+        <w:t xml:space="preserve">olicy </w:t>
+      </w:r>
+      <w:r>
+        <w:t>d</w:t>
+      </w:r>
+      <w:r>
+        <w:t>esign</w:t>
+      </w:r>
+    </w:p>
+    <w:p>
+      <w:pPr>
+        <w:pStyle w:val="ListParagraph"/>
+        <w:numPr>
+          <w:ilvl w:val="3"/>
+          <w:numId w:val="1"/>
+        </w:numPr>
+        <w:spacing w:after="120"/>
+        <w:contextualSpacing w:val="0"/>
+      </w:pPr>
+      <w:r>
+        <w:t>Established set-aside of 2.5% of extramural research and development budgets in excess of $100 m</w:t>
+      </w:r>
+      <w:r>
+        <w:t xml:space="preserve">illion for research and development awards to </w:t>
+      </w:r>
+      <w:r>
+        <w:t>small businesses</w:t>
+      </w:r>
+      <w:r>
+        <w:t xml:space="preserve"> under the SBIR program</w:t>
+      </w:r>
+      <w:r>
+        <w:t>.</w:t>
+      </w:r>
+    </w:p>
+    <w:p>
+      <w:pPr>
+        <w:pStyle w:val="ListParagraph"/>
+        <w:numPr>
+          <w:ilvl w:val="3"/>
+          <w:numId w:val="1"/>
+        </w:numPr>
+        <w:spacing w:after="120"/>
+        <w:contextualSpacing w:val="0"/>
+      </w:pPr>
+      <w:r>
+        <w:t>Must be reauthorized periodically.</w:t>
+      </w:r>
+      <w:bookmarkStart w:id="0" w:name="_GoBack"/>
+      <w:bookmarkEnd w:id="0"/>
     </w:p>
     <w:p>
       <w:pPr>
@@ -151,7 +174,13 @@
         <w:contextualSpacing w:val="0"/>
       </w:pPr>
       <w:r>
-        <w:t>Legislative Predecessors</w:t>
+        <w:t>Legislative p</w:t>
+      </w:r>
+      <w:r>
+        <w:t>redecessors</w:t>
+      </w:r>
+      <w:r>
+        <w:t xml:space="preserve"> and successors</w:t>
       </w:r>
     </w:p>
     <w:p>
@@ -195,6 +224,124 @@
       <w:pPr>
         <w:pStyle w:val="ListParagraph"/>
         <w:numPr>
+          <w:ilvl w:val="3"/>
+          <w:numId w:val="1"/>
+        </w:numPr>
+        <w:spacing w:after="120"/>
+        <w:contextualSpacing w:val="0"/>
+      </w:pPr>
+      <w:r>
+        <w:t>Public Law 102-564 - Small Business Research and Development Enhancement Act of 1992 - 102</w:t>
+      </w:r>
+      <w:r>
+        <w:rPr>
+          <w:vertAlign w:val="superscript"/>
+        </w:rPr>
+        <w:t>nd</w:t>
+      </w:r>
+      <w:r>
+        <w:t xml:space="preserve"> Congress </w:t>
+      </w:r>
+    </w:p>
+    <w:p>
+      <w:pPr>
+        <w:pStyle w:val="ListParagraph"/>
+        <w:numPr>
+          <w:ilvl w:val="3"/>
+          <w:numId w:val="1"/>
+        </w:numPr>
+        <w:spacing w:after="120"/>
+        <w:contextualSpacing w:val="0"/>
+      </w:pPr>
+      <w:r>
+        <w:t>Public Law 106-554 - Small Business Innovation Research Program Reauthorization Act of 2000 - 106</w:t>
+      </w:r>
+      <w:r>
+        <w:rPr>
+          <w:vertAlign w:val="superscript"/>
+        </w:rPr>
+        <w:t>th</w:t>
+      </w:r>
+      <w:r>
+        <w:t xml:space="preserve"> Congress</w:t>
+      </w:r>
+    </w:p>
+    <w:p>
+      <w:pPr>
+        <w:pStyle w:val="ListParagraph"/>
+        <w:numPr>
+          <w:ilvl w:val="3"/>
+          <w:numId w:val="1"/>
+        </w:numPr>
+        <w:spacing w:after="120"/>
+        <w:contextualSpacing w:val="0"/>
+      </w:pPr>
+      <w:r>
+        <w:t xml:space="preserve">Public Law 112-81 - 2012 Defense Reauthorization Act </w:t>
+      </w:r>
+      <w:r>
+        <w:t>-</w:t>
+      </w:r>
+      <w:r>
+        <w:t xml:space="preserve"> 112</w:t>
+      </w:r>
+      <w:r>
+        <w:rPr>
+          <w:vertAlign w:val="superscript"/>
+        </w:rPr>
+        <w:t>th</w:t>
+      </w:r>
+      <w:r>
+        <w:t xml:space="preserve"> Congress (2011-2012)</w:t>
+      </w:r>
+    </w:p>
+    <w:p>
+      <w:pPr>
+        <w:pStyle w:val="ListParagraph"/>
+        <w:numPr>
+          <w:ilvl w:val="3"/>
+          <w:numId w:val="1"/>
+        </w:numPr>
+        <w:spacing w:after="120"/>
+        <w:contextualSpacing w:val="0"/>
+      </w:pPr>
+      <w:r>
+        <w:t xml:space="preserve">Public Law 114-328 - 2017 National Defense Authorization Act </w:t>
+      </w:r>
+      <w:r>
+        <w:t>-</w:t>
+      </w:r>
+      <w:r>
+        <w:t xml:space="preserve"> 114</w:t>
+      </w:r>
+      <w:r>
+        <w:rPr>
+          <w:vertAlign w:val="superscript"/>
+        </w:rPr>
+        <w:t>th</w:t>
+      </w:r>
+      <w:r>
+        <w:t xml:space="preserve"> Congress (2015-2016)</w:t>
+      </w:r>
+    </w:p>
+    <w:p>
+      <w:pPr>
+        <w:pStyle w:val="ListParagraph"/>
+        <w:numPr>
+          <w:ilvl w:val="0"/>
+          <w:numId w:val="1"/>
+        </w:numPr>
+        <w:spacing w:after="120"/>
+        <w:contextualSpacing w:val="0"/>
+      </w:pPr>
+      <w:r>
+        <w:t>Importance of Problem:</w:t>
+      </w:r>
+    </w:p>
+    <w:p>
+      <w:pPr>
+        <w:pStyle w:val="ListParagraph"/>
+        <w:numPr>
           <w:ilvl w:val="1"/>
           <w:numId w:val="1"/>
         </w:numPr>
@@ -202,40 +349,6 @@
         <w:contextualSpacing w:val="0"/>
       </w:pPr>
       <w:r>
-        <w:t>Most recently reauth</w:t>
-      </w:r>
-      <w:r>
-        <w:t xml:space="preserve">orized through FY2017 by </w:t>
-      </w:r>
-      <w:r>
-        <w:t>Public Law 112-81 (2012 Defense Authorization Act)</w:t>
-      </w:r>
-    </w:p>
-    <w:p>
-      <w:pPr>
-        <w:pStyle w:val="ListParagraph"/>
-        <w:numPr>
-          <w:ilvl w:val="0"/>
-          <w:numId w:val="1"/>
-        </w:numPr>
-        <w:spacing w:after="120"/>
-        <w:contextualSpacing w:val="0"/>
-      </w:pPr>
-      <w:r>
-        <w:t>Importance of Problem:</w:t>
-      </w:r>
-    </w:p>
-    <w:p>
-      <w:pPr>
-        <w:pStyle w:val="ListParagraph"/>
-        <w:numPr>
-          <w:ilvl w:val="1"/>
-          <w:numId w:val="1"/>
-        </w:numPr>
-        <w:spacing w:after="120"/>
-        <w:contextualSpacing w:val="0"/>
-      </w:pPr>
-      <w:r>
         <w:t xml:space="preserve">Problem: </w:t>
       </w:r>
     </w:p>
@@ -250,6 +363,78 @@
         <w:contextualSpacing w:val="0"/>
       </w:pPr>
       <w:r>
+        <w:t>In the late 1970s and ear</w:t>
+      </w:r>
+      <w:r>
+        <w:t>ly 1980s, the United States</w:t>
+      </w:r>
+      <w:r>
+        <w:t xml:space="preserve"> economy was stagnant and its global competitiveness was eroding.</w:t>
+      </w:r>
+    </w:p>
+    <w:p>
+      <w:pPr>
+        <w:pStyle w:val="ListParagraph"/>
+        <w:numPr>
+          <w:ilvl w:val="3"/>
+          <w:numId w:val="1"/>
+        </w:numPr>
+        <w:spacing w:after="120"/>
+        <w:contextualSpacing w:val="0"/>
+      </w:pPr>
+      <w:r>
+        <w:t>Technological innovation was believed to be the remedy for both problems.</w:t>
+      </w:r>
+    </w:p>
+    <w:p>
+      <w:pPr>
+        <w:pStyle w:val="ListParagraph"/>
+        <w:numPr>
+          <w:ilvl w:val="3"/>
+          <w:numId w:val="1"/>
+        </w:numPr>
+        <w:spacing w:after="120"/>
+        <w:contextualSpacing w:val="0"/>
+      </w:pPr>
+      <w:r>
+        <w:t xml:space="preserve">At the time, academic research suggested that independent innovators and small businesses were responsible for a disproportionate share of </w:t>
+      </w:r>
+      <w:r>
+        <w:lastRenderedPageBreak/>
+        <w:t>significant innovation but received less than 4 percent of all Federal research and development funding.</w:t>
+      </w:r>
+      <w:r>
+        <w:t xml:space="preserve"> </w:t>
+      </w:r>
+    </w:p>
+    <w:p>
+      <w:pPr>
+        <w:pStyle w:val="ListParagraph"/>
+        <w:numPr>
+          <w:ilvl w:val="3"/>
+          <w:numId w:val="1"/>
+        </w:numPr>
+        <w:spacing w:after="120"/>
+        <w:contextualSpacing w:val="0"/>
+      </w:pPr>
+      <w:r>
+        <w:t>In 2018, the Federal government spent over $143 billion on research and developmen</w:t>
+      </w:r>
+      <w:r>
+        <w:t>t.</w:t>
+      </w:r>
+    </w:p>
+    <w:p>
+      <w:pPr>
+        <w:pStyle w:val="ListParagraph"/>
+        <w:numPr>
+          <w:ilvl w:val="2"/>
+          <w:numId w:val="1"/>
+        </w:numPr>
+        <w:spacing w:after="120"/>
+        <w:contextualSpacing w:val="0"/>
+      </w:pPr>
+      <w:r>
         <w:t>Dissatisfaction with the participation rate of small businesses in Federal research and development.</w:t>
       </w:r>
     </w:p>
@@ -264,21 +449,33 @@
         <w:contextualSpacing w:val="0"/>
       </w:pPr>
       <w:r>
-        <w:t>Since the late 1970s, the participation rate of small business has held steady a roughly 4 percent of all Federal research and development spending.</w:t>
-      </w:r>
-    </w:p>
-    <w:p>
-      <w:pPr>
-        <w:pStyle w:val="ListParagraph"/>
-        <w:numPr>
-          <w:ilvl w:val="3"/>
-          <w:numId w:val="1"/>
-        </w:numPr>
-        <w:spacing w:after="120"/>
-        <w:contextualSpacing w:val="0"/>
-      </w:pPr>
-      <w:r>
-        <w:t xml:space="preserve">Small businesses are an under-utilized resource that can generate the technological innovation needed to staunch economic stagnation and maintain the global competitiveness of the United States. </w:t>
+        <w:t xml:space="preserve">Since the late 1970s, the participation rate of small business has held steady a roughly 4 percent of all Federal research and development </w:t>
+      </w:r>
+      <w:r>
+        <w:t>funding</w:t>
+      </w:r>
+      <w:r>
+        <w:t>.</w:t>
+      </w:r>
+    </w:p>
+    <w:p>
+      <w:pPr>
+        <w:pStyle w:val="ListParagraph"/>
+        <w:numPr>
+          <w:ilvl w:val="3"/>
+          <w:numId w:val="1"/>
+        </w:numPr>
+        <w:spacing w:after="120"/>
+        <w:contextualSpacing w:val="0"/>
+      </w:pPr>
+      <w:r>
+        <w:t xml:space="preserve">Small businesses are an under-utilized resource that can generate the technological innovation needed to </w:t>
+      </w:r>
+      <w:r>
+        <w:t>reverse</w:t>
+      </w:r>
+      <w:r>
+        <w:t xml:space="preserve"> economic stagnation and maintain the global competitiveness of the United States. </w:t>
       </w:r>
     </w:p>
     <w:p>
@@ -326,7 +523,6 @@
         <w:contextualSpacing w:val="0"/>
       </w:pPr>
       <w:r>
-        <w:lastRenderedPageBreak/>
         <w:t>Technology transfer is slow and requires significant effort and resources (i.e., e</w:t>
       </w:r>
       <w:r>
@@ -361,6 +557,20 @@
         <w:contextualSpacing w:val="0"/>
       </w:pPr>
       <w:r>
+        <w:t>This has been a concern since the end of the Second World War.</w:t>
+      </w:r>
+    </w:p>
+    <w:p>
+      <w:pPr>
+        <w:pStyle w:val="ListParagraph"/>
+        <w:numPr>
+          <w:ilvl w:val="3"/>
+          <w:numId w:val="1"/>
+        </w:numPr>
+        <w:spacing w:after="120"/>
+        <w:contextualSpacing w:val="0"/>
+      </w:pPr>
+      <w:r>
         <w:t>Key priority for the past three presidential administrations:</w:t>
       </w:r>
     </w:p>
@@ -404,41 +614,6 @@
       </w:pPr>
       <w:r>
         <w:t>George W. Bush Administration</w:t>
-      </w:r>
-    </w:p>
-    <w:p>
-      <w:pPr>
-        <w:pStyle w:val="ListParagraph"/>
-        <w:numPr>
-          <w:ilvl w:val="1"/>
-          <w:numId w:val="1"/>
-        </w:numPr>
-        <w:spacing w:after="120"/>
-        <w:contextualSpacing w:val="0"/>
-      </w:pPr>
-      <w:r>
-        <w:t xml:space="preserve">In 2018, the </w:t>
-      </w:r>
-      <w:r>
-        <w:t xml:space="preserve">Federal </w:t>
-      </w:r>
-      <w:r>
-        <w:t xml:space="preserve">government spent </w:t>
-      </w:r>
-      <w:r>
-        <w:t>over</w:t>
-      </w:r>
-      <w:r>
-        <w:t xml:space="preserve"> $143 billion</w:t>
-      </w:r>
-      <w:r>
-        <w:t xml:space="preserve"> on</w:t>
-      </w:r>
-      <w:r>
-        <w:t xml:space="preserve"> research and development</w:t>
-      </w:r>
-      <w:r>
-        <w:t>.</w:t>
       </w:r>
     </w:p>
     <w:p>
@@ -481,7 +656,13 @@
         <w:contextualSpacing w:val="0"/>
       </w:pPr>
       <w:r>
-        <w:t>Staunching and reversing the economic stagnation that the United States was facing i</w:t>
+        <w:t>Staunching and reversing the economic stagnation that</w:t>
+      </w:r>
+      <w:r>
+        <w:t xml:space="preserve"> began in the United States </w:t>
+      </w:r>
+      <w:r>
+        <w:t>i</w:t>
       </w:r>
       <w:r>
         <w:t>n the latter part of the 1970s.</w:t>
@@ -526,7 +707,13 @@
         <w:contextualSpacing w:val="0"/>
       </w:pPr>
       <w:r>
-        <w:t>Four objectives for the policy:</w:t>
+        <w:t xml:space="preserve">Four </w:t>
+      </w:r>
+      <w:r>
+        <w:t xml:space="preserve">stated </w:t>
+      </w:r>
+      <w:r>
+        <w:t>objectives for the policy:</w:t>
       </w:r>
     </w:p>
     <w:p>
@@ -540,6 +727,7 @@
         <w:contextualSpacing w:val="0"/>
       </w:pPr>
       <w:r>
+        <w:lastRenderedPageBreak/>
         <w:t>To stimulate technological innovation;</w:t>
       </w:r>
     </w:p>
@@ -596,25 +784,7 @@
         <w:contextualSpacing w:val="0"/>
       </w:pPr>
       <w:r>
-        <w:t>Analysis focuses on the</w:t>
-      </w:r>
-      <w:r>
-        <w:t xml:space="preserve"> first and</w:t>
-      </w:r>
-      <w:r>
-        <w:t xml:space="preserve"> </w:t>
-      </w:r>
-      <w:r>
-        <w:t>second</w:t>
-      </w:r>
-      <w:r>
-        <w:t xml:space="preserve"> objective</w:t>
-      </w:r>
-      <w:r>
-        <w:t>s</w:t>
-      </w:r>
-      <w:r>
-        <w:t>.</w:t>
+        <w:t>Original policy design</w:t>
       </w:r>
     </w:p>
     <w:p>
@@ -628,6 +798,255 @@
         <w:contextualSpacing w:val="0"/>
       </w:pPr>
       <w:r>
+        <w:t xml:space="preserve">Established set-aside of </w:t>
+      </w:r>
+      <w:r>
+        <w:t>1.25</w:t>
+      </w:r>
+      <w:r>
+        <w:t>% of extramural research and development</w:t>
+      </w:r>
+      <w:r>
+        <w:t xml:space="preserve"> (R&amp;D)</w:t>
+      </w:r>
+      <w:r>
+        <w:t xml:space="preserve"> budgets in excess of $100 million for </w:t>
+      </w:r>
+      <w:r>
+        <w:t>R&amp;D</w:t>
+      </w:r>
+      <w:r>
+        <w:t xml:space="preserve"> awards</w:t>
+      </w:r>
+      <w:r>
+        <w:t xml:space="preserve"> </w:t>
+      </w:r>
+      <w:r>
+        <w:t>to</w:t>
+      </w:r>
+      <w:r>
+        <w:t xml:space="preserve"> small businesses.</w:t>
+      </w:r>
+    </w:p>
+    <w:p>
+      <w:pPr>
+        <w:pStyle w:val="ListParagraph"/>
+        <w:numPr>
+          <w:ilvl w:val="3"/>
+          <w:numId w:val="1"/>
+        </w:numPr>
+        <w:spacing w:after="120"/>
+        <w:contextualSpacing w:val="0"/>
+      </w:pPr>
+      <w:r>
+        <w:t>0.2% in fiscal year 1983</w:t>
+      </w:r>
+    </w:p>
+    <w:p>
+      <w:pPr>
+        <w:pStyle w:val="ListParagraph"/>
+        <w:numPr>
+          <w:ilvl w:val="3"/>
+          <w:numId w:val="1"/>
+        </w:numPr>
+        <w:spacing w:after="120"/>
+        <w:contextualSpacing w:val="0"/>
+      </w:pPr>
+      <w:r>
+        <w:t>0.6% in fiscal year 1984</w:t>
+      </w:r>
+    </w:p>
+    <w:p>
+      <w:pPr>
+        <w:pStyle w:val="ListParagraph"/>
+        <w:numPr>
+          <w:ilvl w:val="3"/>
+          <w:numId w:val="1"/>
+        </w:numPr>
+        <w:spacing w:after="120"/>
+        <w:contextualSpacing w:val="0"/>
+      </w:pPr>
+      <w:r>
+        <w:t>1.0% in fiscal year 1985</w:t>
+      </w:r>
+    </w:p>
+    <w:p>
+      <w:pPr>
+        <w:pStyle w:val="ListParagraph"/>
+        <w:numPr>
+          <w:ilvl w:val="3"/>
+          <w:numId w:val="1"/>
+        </w:numPr>
+        <w:spacing w:after="120"/>
+        <w:contextualSpacing w:val="0"/>
+      </w:pPr>
+      <w:r>
+        <w:t>1.25% thereafter</w:t>
+      </w:r>
+    </w:p>
+    <w:p>
+      <w:pPr>
+        <w:pStyle w:val="ListParagraph"/>
+        <w:numPr>
+          <w:ilvl w:val="2"/>
+          <w:numId w:val="2"/>
+        </w:numPr>
+        <w:spacing w:after="120"/>
+        <w:contextualSpacing w:val="0"/>
+      </w:pPr>
+      <w:r>
+        <w:t xml:space="preserve">Established set-aside of 0.3% of extramural </w:t>
+      </w:r>
+      <w:r>
+        <w:t>R&amp;D</w:t>
+      </w:r>
+      <w:r>
+        <w:t xml:space="preserve"> budgets in excess of $1</w:t>
+      </w:r>
+      <w:r>
+        <w:t>0</w:t>
+      </w:r>
+      <w:r>
+        <w:t xml:space="preserve"> billion for </w:t>
+      </w:r>
+      <w:r>
+        <w:t>R&amp;D</w:t>
+      </w:r>
+      <w:r>
+        <w:t xml:space="preserve"> awards to</w:t>
+      </w:r>
+      <w:r>
+        <w:t xml:space="preserve"> small businesses.</w:t>
+      </w:r>
+    </w:p>
+    <w:p>
+      <w:pPr>
+        <w:pStyle w:val="ListParagraph"/>
+        <w:numPr>
+          <w:ilvl w:val="3"/>
+          <w:numId w:val="1"/>
+        </w:numPr>
+        <w:spacing w:after="120"/>
+        <w:contextualSpacing w:val="0"/>
+      </w:pPr>
+      <w:r>
+        <w:t>0.</w:t>
+      </w:r>
+      <w:r>
+        <w:t>1</w:t>
+      </w:r>
+      <w:r>
+        <w:t>% in fiscal year 1983</w:t>
+      </w:r>
+    </w:p>
+    <w:p>
+      <w:pPr>
+        <w:pStyle w:val="ListParagraph"/>
+        <w:numPr>
+          <w:ilvl w:val="3"/>
+          <w:numId w:val="1"/>
+        </w:numPr>
+        <w:spacing w:after="120"/>
+        <w:contextualSpacing w:val="0"/>
+      </w:pPr>
+      <w:r>
+        <w:t>0.3</w:t>
+      </w:r>
+      <w:r>
+        <w:t>% in fiscal year 1984</w:t>
+      </w:r>
+    </w:p>
+    <w:p>
+      <w:pPr>
+        <w:pStyle w:val="ListParagraph"/>
+        <w:numPr>
+          <w:ilvl w:val="3"/>
+          <w:numId w:val="1"/>
+        </w:numPr>
+        <w:spacing w:after="120"/>
+        <w:contextualSpacing w:val="0"/>
+      </w:pPr>
+      <w:r>
+        <w:t>0.5</w:t>
+      </w:r>
+      <w:r>
+        <w:t>% in fiscal year 1985</w:t>
+      </w:r>
+    </w:p>
+    <w:p>
+      <w:pPr>
+        <w:pStyle w:val="ListParagraph"/>
+        <w:numPr>
+          <w:ilvl w:val="3"/>
+          <w:numId w:val="1"/>
+        </w:numPr>
+        <w:spacing w:after="120"/>
+        <w:contextualSpacing w:val="0"/>
+      </w:pPr>
+      <w:r>
+        <w:t>1.25% thereafter</w:t>
+      </w:r>
+    </w:p>
+    <w:p>
+      <w:pPr>
+        <w:pStyle w:val="ListParagraph"/>
+        <w:numPr>
+          <w:ilvl w:val="2"/>
+          <w:numId w:val="2"/>
+        </w:numPr>
+        <w:spacing w:after="120"/>
+        <w:contextualSpacing w:val="0"/>
+      </w:pPr>
+      <w:r>
+        <w:t>Must be reauthorized periodically</w:t>
+      </w:r>
+      <w:r>
+        <w:t>.</w:t>
+      </w:r>
+    </w:p>
+    <w:p>
+      <w:pPr>
+        <w:pStyle w:val="ListParagraph"/>
+        <w:numPr>
+          <w:ilvl w:val="1"/>
+          <w:numId w:val="2"/>
+        </w:numPr>
+        <w:spacing w:after="120"/>
+        <w:contextualSpacing w:val="0"/>
+      </w:pPr>
+      <w:r>
+        <w:t>Analysis focuses on the</w:t>
+      </w:r>
+      <w:r>
+        <w:t xml:space="preserve"> first and</w:t>
+      </w:r>
+      <w:r>
+        <w:t xml:space="preserve"> </w:t>
+      </w:r>
+      <w:r>
+        <w:t>second</w:t>
+      </w:r>
+      <w:r>
+        <w:t xml:space="preserve"> objective</w:t>
+      </w:r>
+      <w:r>
+        <w:t>s</w:t>
+      </w:r>
+      <w:r>
+        <w:t>.</w:t>
+      </w:r>
+    </w:p>
+    <w:p>
+      <w:pPr>
+        <w:pStyle w:val="ListParagraph"/>
+        <w:numPr>
+          <w:ilvl w:val="2"/>
+          <w:numId w:val="2"/>
+        </w:numPr>
+        <w:spacing w:after="120"/>
+        <w:contextualSpacing w:val="0"/>
+      </w:pPr>
+      <w:r>
         <w:t>Most of the debate seemed to focus on the role of small business in technological innovation.</w:t>
       </w:r>
     </w:p>
@@ -636,7 +1055,7 @@
         <w:pStyle w:val="ListParagraph"/>
         <w:numPr>
           <w:ilvl w:val="3"/>
-          <w:numId w:val="2"/>
+          <w:numId w:val="1"/>
         </w:numPr>
         <w:spacing w:after="120"/>
         <w:contextualSpacing w:val="0"/>
@@ -650,7 +1069,7 @@
         <w:pStyle w:val="ListParagraph"/>
         <w:numPr>
           <w:ilvl w:val="3"/>
-          <w:numId w:val="2"/>
+          <w:numId w:val="1"/>
         </w:numPr>
         <w:spacing w:after="120"/>
         <w:contextualSpacing w:val="0"/>
@@ -715,72 +1134,72 @@
         <w:contextualSpacing w:val="0"/>
       </w:pPr>
       <w:r>
+        <w:t xml:space="preserve">There have been no significant modifications to the policy design since its original enactment. </w:t>
+      </w:r>
+      <w:r>
+        <w:t xml:space="preserve"> </w:t>
+      </w:r>
+    </w:p>
+    <w:p>
+      <w:pPr>
+        <w:pStyle w:val="ListParagraph"/>
+        <w:numPr>
+          <w:ilvl w:val="1"/>
+          <w:numId w:val="1"/>
+        </w:numPr>
+        <w:spacing w:after="120"/>
+        <w:contextualSpacing w:val="0"/>
+      </w:pPr>
+      <w:r>
+        <w:t>Unsuccessful b</w:t>
+      </w:r>
+      <w:r>
+        <w:t>ills introduced to amend the act:</w:t>
+      </w:r>
+    </w:p>
+    <w:p>
+      <w:pPr>
+        <w:pStyle w:val="ListParagraph"/>
+        <w:numPr>
+          <w:ilvl w:val="2"/>
+          <w:numId w:val="1"/>
+        </w:numPr>
+        <w:spacing w:after="120"/>
+        <w:contextualSpacing w:val="0"/>
+      </w:pPr>
+      <w:r>
+        <w:t>H.R.448</w:t>
+      </w:r>
+      <w:r>
+        <w:t xml:space="preserve"> - SBIR Enhancement Act of 2011 - 112th Congress (2011-2012)</w:t>
+      </w:r>
+    </w:p>
+    <w:p>
+      <w:pPr>
+        <w:pStyle w:val="ListParagraph"/>
+        <w:numPr>
+          <w:ilvl w:val="3"/>
+          <w:numId w:val="1"/>
+        </w:numPr>
+        <w:spacing w:after="120"/>
+        <w:contextualSpacing w:val="0"/>
+      </w:pPr>
+      <w:r>
+        <w:t>Increase minimum set-aside for SBIR from 2.5% to 5% of extramural research and development budgets in excess of $100 million</w:t>
+      </w:r>
+    </w:p>
+    <w:p>
+      <w:pPr>
+        <w:pStyle w:val="ListParagraph"/>
+        <w:numPr>
+          <w:ilvl w:val="3"/>
+          <w:numId w:val="1"/>
+        </w:numPr>
+        <w:spacing w:after="120"/>
+        <w:contextualSpacing w:val="0"/>
+      </w:pPr>
+      <w:r>
         <w:lastRenderedPageBreak/>
-        <w:t xml:space="preserve">There have been no significant modifications to the policy design since its original enactment. </w:t>
-      </w:r>
-      <w:r>
-        <w:t xml:space="preserve"> </w:t>
-      </w:r>
-    </w:p>
-    <w:p>
-      <w:pPr>
-        <w:pStyle w:val="ListParagraph"/>
-        <w:numPr>
-          <w:ilvl w:val="1"/>
-          <w:numId w:val="1"/>
-        </w:numPr>
-        <w:spacing w:after="120"/>
-        <w:contextualSpacing w:val="0"/>
-      </w:pPr>
-      <w:r>
-        <w:t>Unsuccessful b</w:t>
-      </w:r>
-      <w:r>
-        <w:t>ills introduced to amend the act:</w:t>
-      </w:r>
-    </w:p>
-    <w:p>
-      <w:pPr>
-        <w:pStyle w:val="ListParagraph"/>
-        <w:numPr>
-          <w:ilvl w:val="2"/>
-          <w:numId w:val="1"/>
-        </w:numPr>
-        <w:spacing w:after="120"/>
-        <w:contextualSpacing w:val="0"/>
-      </w:pPr>
-      <w:r>
-        <w:t>H.R.448</w:t>
-      </w:r>
-      <w:r>
-        <w:t xml:space="preserve"> - SBIR Enhancement Act of 2011 - 112th Congress (2011-2012)</w:t>
-      </w:r>
-    </w:p>
-    <w:p>
-      <w:pPr>
-        <w:pStyle w:val="ListParagraph"/>
-        <w:numPr>
-          <w:ilvl w:val="3"/>
-          <w:numId w:val="1"/>
-        </w:numPr>
-        <w:spacing w:after="120"/>
-        <w:contextualSpacing w:val="0"/>
-      </w:pPr>
-      <w:r>
-        <w:t>Increase minimum set-aside for SBIR from 2.5% to 5% of extramural research and development budgets in excess of $100 million</w:t>
-      </w:r>
-    </w:p>
-    <w:p>
-      <w:pPr>
-        <w:pStyle w:val="ListParagraph"/>
-        <w:numPr>
-          <w:ilvl w:val="3"/>
-          <w:numId w:val="1"/>
-        </w:numPr>
-        <w:spacing w:after="120"/>
-        <w:contextualSpacing w:val="0"/>
-      </w:pPr>
-      <w:r>
         <w:t>Increase minimum set-aside from 0.3% to 0.6% of extramural research and development budgets in excess of $1 billion.</w:t>
       </w:r>
     </w:p>
@@ -1011,7 +1430,13 @@
         <w:contextualSpacing w:val="0"/>
       </w:pPr>
       <w:r>
-        <w:t>There were more than 50 co-sponsors for the bill in the Senate by the time of the first hearings.</w:t>
+        <w:t xml:space="preserve">There were more than 50 co-sponsors for the </w:t>
+      </w:r>
+      <w:r>
+        <w:t xml:space="preserve">original </w:t>
+      </w:r>
+      <w:r>
+        <w:t>bill in the Senate by the time of the first hearings.</w:t>
       </w:r>
     </w:p>
     <w:p>
@@ -1047,7 +1472,7 @@
         <w:pStyle w:val="ListParagraph"/>
         <w:numPr>
           <w:ilvl w:val="3"/>
-          <w:numId w:val="2"/>
+          <w:numId w:val="1"/>
         </w:numPr>
         <w:spacing w:after="120"/>
         <w:contextualSpacing w:val="0"/>
@@ -1067,7 +1492,7 @@
         <w:pStyle w:val="ListParagraph"/>
         <w:numPr>
           <w:ilvl w:val="3"/>
-          <w:numId w:val="2"/>
+          <w:numId w:val="1"/>
         </w:numPr>
         <w:spacing w:after="120"/>
         <w:contextualSpacing w:val="0"/>
@@ -1084,13 +1509,12 @@
         <w:pStyle w:val="ListParagraph"/>
         <w:numPr>
           <w:ilvl w:val="3"/>
-          <w:numId w:val="2"/>
-        </w:numPr>
-        <w:spacing w:after="120"/>
-        <w:contextualSpacing w:val="0"/>
-      </w:pPr>
-      <w:r>
-        <w:lastRenderedPageBreak/>
+          <w:numId w:val="1"/>
+        </w:numPr>
+        <w:spacing w:after="120"/>
+        <w:contextualSpacing w:val="0"/>
+      </w:pPr>
+      <w:r>
         <w:t>Senator Edward “Ted”</w:t>
       </w:r>
       <w:r>
@@ -1125,7 +1549,19 @@
         <w:contextualSpacing w:val="0"/>
       </w:pPr>
       <w:r>
-        <w:t>Primarily tenured and tenure-track faculty and research faculty and research universities.</w:t>
+        <w:t>Pri</w:t>
+      </w:r>
+      <w:r>
+        <w:t>mary opposition was based on the</w:t>
+      </w:r>
+      <w:r>
+        <w:t xml:space="preserve"> belie</w:t>
+      </w:r>
+      <w:r>
+        <w:t xml:space="preserve">f that the policy </w:t>
+      </w:r>
+      <w:r>
+        <w:t xml:space="preserve">reduced funding opportunities for their researchers and took away from basic research. </w:t>
       </w:r>
     </w:p>
     <w:p>
@@ -1139,7 +1575,34 @@
         <w:contextualSpacing w:val="0"/>
       </w:pPr>
       <w:r>
-        <w:t>Senior leaders and researchers at research laboratories that must compete for federal funding.</w:t>
+        <w:t xml:space="preserve">Also opposed the </w:t>
+      </w:r>
+      <w:r>
+        <w:t xml:space="preserve">set-aside as </w:t>
+      </w:r>
+      <w:r>
+        <w:t>method of distribution</w:t>
+      </w:r>
+      <w:r>
+        <w:t xml:space="preserve"> research and development funding.</w:t>
+      </w:r>
+    </w:p>
+    <w:p>
+      <w:pPr>
+        <w:pStyle w:val="ListParagraph"/>
+        <w:numPr>
+          <w:ilvl w:val="3"/>
+          <w:numId w:val="1"/>
+        </w:numPr>
+        <w:spacing w:after="120"/>
+        <w:contextualSpacing w:val="0"/>
+      </w:pPr>
+      <w:r>
+        <w:lastRenderedPageBreak/>
+        <w:t>Argued it changed the se</w:t>
+      </w:r>
+      <w:r>
+        <w:t>lection criteria away from research excellence and would result in the funding of sub-par research and development.</w:t>
       </w:r>
     </w:p>
     <w:p>
@@ -1153,6 +1616,48 @@
         <w:contextualSpacing w:val="0"/>
       </w:pPr>
       <w:r>
+        <w:t>Key opponents</w:t>
+      </w:r>
+    </w:p>
+    <w:p>
+      <w:pPr>
+        <w:pStyle w:val="ListParagraph"/>
+        <w:numPr>
+          <w:ilvl w:val="3"/>
+          <w:numId w:val="1"/>
+        </w:numPr>
+        <w:spacing w:after="120"/>
+        <w:contextualSpacing w:val="0"/>
+      </w:pPr>
+      <w:r>
+        <w:t>Primarily tenured and tenure-track faculty and research faculty and research universities.</w:t>
+      </w:r>
+    </w:p>
+    <w:p>
+      <w:pPr>
+        <w:pStyle w:val="ListParagraph"/>
+        <w:numPr>
+          <w:ilvl w:val="3"/>
+          <w:numId w:val="1"/>
+        </w:numPr>
+        <w:spacing w:after="120"/>
+        <w:contextualSpacing w:val="0"/>
+      </w:pPr>
+      <w:r>
+        <w:t>Senior leaders and researchers at research laboratories that must compete for federal funding.</w:t>
+      </w:r>
+    </w:p>
+    <w:p>
+      <w:pPr>
+        <w:pStyle w:val="ListParagraph"/>
+        <w:numPr>
+          <w:ilvl w:val="3"/>
+          <w:numId w:val="1"/>
+        </w:numPr>
+        <w:spacing w:after="120"/>
+        <w:contextualSpacing w:val="0"/>
+      </w:pPr>
+      <w:r>
         <w:t>Executives and researchers at large research hospitals and medical colleges.</w:t>
       </w:r>
     </w:p>
@@ -1160,8 +1665,8 @@
       <w:pPr>
         <w:pStyle w:val="ListParagraph"/>
         <w:numPr>
-          <w:ilvl w:val="2"/>
-          <w:numId w:val="2"/>
+          <w:ilvl w:val="3"/>
+          <w:numId w:val="1"/>
         </w:numPr>
         <w:spacing w:after="120"/>
         <w:contextualSpacing w:val="0"/>
@@ -1173,38 +1678,7 @@
         <w:t>of the Association of American Medical Colleges.</w:t>
       </w:r>
     </w:p>
-    <w:p>
-      <w:pPr>
-        <w:pStyle w:val="ListParagraph"/>
-        <w:numPr>
-          <w:ilvl w:val="2"/>
-          <w:numId w:val="2"/>
-        </w:numPr>
-        <w:spacing w:after="120"/>
-        <w:contextualSpacing w:val="0"/>
-      </w:pPr>
-      <w:r>
-        <w:t xml:space="preserve">Primary opposition was because they believed it reduced funding opportunities for their researchers and took away from basic research. </w:t>
-      </w:r>
-    </w:p>
-    <w:p>
-      <w:pPr>
-        <w:pStyle w:val="ListParagraph"/>
-        <w:numPr>
-          <w:ilvl w:val="2"/>
-          <w:numId w:val="2"/>
-        </w:numPr>
-        <w:spacing w:after="120"/>
-        <w:contextualSpacing w:val="0"/>
-      </w:pPr>
-      <w:r>
-        <w:t>Also opposed the method of distribution</w:t>
-      </w:r>
-    </w:p>
-    <w:p>
-      <w:bookmarkStart w:id="0" w:name="_GoBack"/>
-      <w:bookmarkEnd w:id="0"/>
-    </w:p>
+    <w:p/>
     <w:p>
       <w:r>
         <w:rPr>
@@ -1472,8 +1946,10 @@
         <w:contextualSpacing w:val="0"/>
       </w:pPr>
       <w:r>
-        <w:lastRenderedPageBreak/>
-        <w:t>Economic stagnation of the late 1970s</w:t>
+        <w:t>Economic stagnation that began in</w:t>
+      </w:r>
+      <w:r>
+        <w:t xml:space="preserve"> the late 1970s</w:t>
       </w:r>
     </w:p>
     <w:p>
@@ -1487,6 +1963,7 @@
         <w:contextualSpacing w:val="0"/>
       </w:pPr>
       <w:r>
+        <w:lastRenderedPageBreak/>
         <w:t>Loss of global competitiveness</w:t>
       </w:r>
     </w:p>
@@ -1684,7 +2161,13 @@
         <w:contextualSpacing w:val="0"/>
       </w:pPr>
       <w:r>
-        <w:t>The policy did not radically change the process for disbursing research and development funding.</w:t>
+        <w:t xml:space="preserve">The policy did not radically change the process </w:t>
+      </w:r>
+      <w:r>
+        <w:t xml:space="preserve">and mechanisms </w:t>
+      </w:r>
+      <w:r>
+        <w:t>for disbursing research and development funding.</w:t>
       </w:r>
     </w:p>
     <w:sectPr>
@@ -1811,7 +2294,7 @@
         <w:noProof/>
         <w:sz w:val="18"/>
       </w:rPr>
-      <w:t>4</w:t>
+      <w:t>6</w:t>
     </w:r>
     <w:r>
       <w:rPr>
@@ -1853,7 +2336,7 @@
         <w:noProof/>
         <w:sz w:val="18"/>
       </w:rPr>
-      <w:t>5</w:t>
+      <w:t>6</w:t>
     </w:r>
     <w:r>
       <w:rPr>

</xml_diff>